<commit_message>
Update CSU03 - Manter Vagas e Horarios de Doação.docx
Correção Ortográfica
</commit_message>
<xml_diff>
--- a/Requisitos/documentos de casos de uso/CSU03 - Manter Vagas e Horarios de Doação.docx
+++ b/Requisitos/documentos de casos de uso/CSU03 - Manter Vagas e Horarios de Doação.docx
@@ -1269,8 +1269,12 @@
             </w:r>
             <w:r>
               <w:rPr>
-                <w:rtl w:val="0"/>
-              </w:rPr>
+                <w:rFonts w:ascii="Times New Roman" w:cs="Times New Roman" w:eastAsia="Times New Roman" w:hAnsi="Times New Roman"/>
+                <w:sz w:val="28"/>
+                <w:szCs w:val="28"/>
+                <w:rtl w:val="0"/>
+              </w:rPr>
+              <w:t xml:space="preserve">.</w:t>
             </w:r>
           </w:p>
           <w:p>
@@ -1761,7 +1765,7 @@
                 <w:szCs w:val="28"/>
                 <w:rtl w:val="0"/>
               </w:rPr>
-              <w:t xml:space="preserve">ator digita o código ou nome do horário e vagas desejado</w:t>
+              <w:t xml:space="preserve">Ator digita o código ou nome do horário e vagas desejado.</w:t>
             </w:r>
           </w:p>
           <w:p>
@@ -1821,7 +1825,7 @@
                 <w:szCs w:val="28"/>
                 <w:rtl w:val="0"/>
               </w:rPr>
-              <w:t xml:space="preserve">O sistema exibe todos os dados do horário e vagas selecionado.</w:t>
+              <w:t xml:space="preserve">O sistema exibe todos os dados do horário e vagas selecionado </w:t>
             </w:r>
             <w:r>
               <w:rPr>
@@ -2359,7 +2363,7 @@
                 <w:szCs w:val="28"/>
                 <w:rtl w:val="0"/>
               </w:rPr>
-              <w:t xml:space="preserve">O sistema exclui os dados da solicitação do meio persistente</w:t>
+              <w:t xml:space="preserve">O sistema exclui os dados da solicitação do meio persistente.</w:t>
             </w:r>
             <w:r>
               <w:rPr>
@@ -2594,7 +2598,7 @@
                 <w:szCs w:val="28"/>
                 <w:rtl w:val="0"/>
               </w:rPr>
-              <w:t xml:space="preserve">. O horário e vagas não pode ser excluído. O sistema exibe a mensagem “O horário e vagas não pode ser excluído.”. Retorna ao Passo 1 da </w:t>
+              <w:t xml:space="preserve">. O horário e vagas não podem ser excluídos. O sistema exibe a mensagem “O horário e vagas não pode ser excluído.”. Retorna ao Passo 1 da </w:t>
             </w:r>
             <w:r>
               <w:rPr>
@@ -2878,7 +2882,7 @@
                 <w:szCs w:val="28"/>
                 <w:rtl w:val="0"/>
               </w:rPr>
-              <w:t xml:space="preserve">Sistema exibe listagem de horário e vagas com opção de busca pelo nome ou código do horário e vagas (</w:t>
+              <w:t xml:space="preserve">O sistema exibe listagem de horário e vagas com opção de busca pelo nome ou código do horário e vagas (</w:t>
             </w:r>
             <w:r>
               <w:rPr>
@@ -2937,7 +2941,7 @@
                 <w:szCs w:val="28"/>
                 <w:rtl w:val="0"/>
               </w:rPr>
-              <w:t xml:space="preserve">O sistema filtra os dados mostrando apenas os horário e vagas que atendem a consulta.</w:t>
+              <w:t xml:space="preserve">O sistema filtra os dados mostrando apenas os horários e vagas que atendem a consulta.</w:t>
             </w:r>
           </w:p>
           <w:p>
@@ -2957,7 +2961,7 @@
                 <w:szCs w:val="28"/>
                 <w:rtl w:val="0"/>
               </w:rPr>
-              <w:t xml:space="preserve">Ator seleciona um dos horário e vagas e seleciona a opção de editar, na linha da tabela selecionada do horário e vagas.</w:t>
+              <w:t xml:space="preserve">Ator seleciona um dos horários e vagas e seleciona a opção de editar, na linha da tabela selecionada do horário e vagas.</w:t>
             </w:r>
           </w:p>
           <w:p>
@@ -2977,7 +2981,7 @@
                 <w:szCs w:val="28"/>
                 <w:rtl w:val="0"/>
               </w:rPr>
-              <w:t xml:space="preserve">O sistema exibe todos os dados do horário e vagas selecionado </w:t>
+              <w:t xml:space="preserve">O sistema exibe todos os dados do horário e vagas selecionadas </w:t>
             </w:r>
             <w:r>
               <w:rPr>
@@ -3620,22 +3624,6 @@
         </w:tc>
       </w:tr>
     </w:tbl>
-    <w:p>
-      <w:pPr>
-        <w:pageBreakBefore w:val="0"/>
-        <w:spacing w:before="240" w:line="261.8181818181818" w:lineRule="auto"/>
-        <w:rPr>
-          <w:rFonts w:ascii="Times New Roman" w:cs="Times New Roman" w:eastAsia="Times New Roman" w:hAnsi="Times New Roman"/>
-          <w:sz w:val="24"/>
-          <w:szCs w:val="24"/>
-        </w:rPr>
-      </w:pPr>
-      <w:r>
-        <w:rPr>
-          <w:rtl w:val="0"/>
-        </w:rPr>
-      </w:r>
-    </w:p>
     <w:p>
       <w:pPr>
         <w:pageBreakBefore w:val="0"/>

</xml_diff>